<commit_message>
Report and results PDF
</commit_message>
<xml_diff>
--- a/Assignment4/results.docx
+++ b/Assignment4/results.docx
@@ -1,10 +1,33 @@
 
 <file path=word/document.xml><?xml version="1.0" encoding="utf-8"?>
-<w:document xmlns:wpc="http://schemas.microsoft.com/office/word/2010/wordprocessingCanvas" xmlns:cx="http://schemas.microsoft.com/office/drawing/2014/chartex" xmlns:cx1="http://schemas.microsoft.com/office/drawing/2015/9/8/chartex" xmlns:cx2="http://schemas.microsoft.com/office/drawing/2015/10/21/chartex" xmlns:cx3="http://schemas.microsoft.com/office/drawing/2016/5/9/chartex" xmlns:cx4="http://schemas.microsoft.com/office/drawing/2016/5/10/chartex" xmlns:cx5="http://schemas.microsoft.com/office/drawing/2016/5/11/chartex" xmlns:cx6="http://schemas.microsoft.com/office/drawing/2016/5/12/chartex" xmlns:cx7="http://schemas.microsoft.com/office/drawing/2016/5/13/chartex" xmlns:cx8="http://schemas.microsoft.com/office/drawing/2016/5/14/chartex" xmlns:mc="http://schemas.openxmlformats.org/markup-compatibility/2006" xmlns:aink="http://schemas.microsoft.com/office/drawing/2016/ink" xmlns:am3d="http://schemas.microsoft.com/office/drawing/2017/model3d" xmlns:o="urn:schemas-microsoft-com:office:office" xmlns:r="http://schemas.openxmlformats.org/officeDocument/2006/relationships" xmlns:m="http://schemas.openxmlformats.org/officeDocument/2006/math" xmlns:v="urn:schemas-microsoft-com:vml" xmlns:wp14="http://schemas.microsoft.com/office/word/2010/wordprocessingDrawing" xmlns:wp="http://schemas.openxmlformats.org/drawingml/2006/wordprocessingDrawing" xmlns:w10="urn:schemas-microsoft-com:office:word" xmlns:w="http://schemas.openxmlformats.org/wordprocessingml/2006/main" xmlns:w14="http://schemas.microsoft.com/office/word/2010/wordml" xmlns:w15="http://schemas.microsoft.com/office/word/2012/wordml" xmlns:w16cid="http://schemas.microsoft.com/office/word/2016/wordml/cid" xmlns:w16se="http://schemas.microsoft.com/office/word/2015/wordml/symex" xmlns:wpg="http://schemas.microsoft.com/office/word/2010/wordprocessingGroup" xmlns:wpi="http://schemas.microsoft.com/office/word/2010/wordprocessingInk" xmlns:wne="http://schemas.microsoft.com/office/word/2006/wordml" xmlns:wps="http://schemas.microsoft.com/office/word/2010/wordprocessingShape" mc:Ignorable="w14 w15 w16se w16cid wp14">
+<w:document xmlns:wpc="http://schemas.microsoft.com/office/word/2010/wordprocessingCanvas" xmlns:mo="http://schemas.microsoft.com/office/mac/office/2008/main" xmlns:mc="http://schemas.openxmlformats.org/markup-compatibility/2006" xmlns:mv="urn:schemas-microsoft-com:mac:vml" xmlns:o="urn:schemas-microsoft-com:office:office" xmlns:r="http://schemas.openxmlformats.org/officeDocument/2006/relationships" xmlns:m="http://schemas.openxmlformats.org/officeDocument/2006/math" xmlns:v="urn:schemas-microsoft-com:vml" xmlns:wp14="http://schemas.microsoft.com/office/word/2010/wordprocessingDrawing" xmlns:wp="http://schemas.openxmlformats.org/drawingml/2006/wordprocessingDrawing" xmlns:w10="urn:schemas-microsoft-com:office:word" xmlns:w="http://schemas.openxmlformats.org/wordprocessingml/2006/main" xmlns:w14="http://schemas.microsoft.com/office/word/2010/wordml" xmlns:w15="http://schemas.microsoft.com/office/word/2012/wordml" xmlns:wpg="http://schemas.microsoft.com/office/word/2010/wordprocessingGroup" xmlns:wpi="http://schemas.microsoft.com/office/word/2010/wordprocessingInk" xmlns:wne="http://schemas.microsoft.com/office/word/2006/wordml" xmlns:wps="http://schemas.microsoft.com/office/word/2010/wordprocessingShape" mc:Ignorable="w14 w15 wp14">
   <w:body>
     <w:p>
+      <w:pPr>
+        <w:rPr>
+          <w:rFonts w:ascii="Arial" w:hAnsi="Arial" w:cs="Arial"/>
+          <w:b/>
+          <w:sz w:val="24"/>
+          <w:szCs w:val="24"/>
+        </w:rPr>
+      </w:pPr>
       <w:r>
-        <w:t>Phase 1: Results</w:t>
+        <w:rPr>
+          <w:rFonts w:ascii="Arial" w:hAnsi="Arial" w:cs="Arial"/>
+          <w:b/>
+          <w:sz w:val="24"/>
+          <w:szCs w:val="24"/>
+        </w:rPr>
+        <w:t>Task</w:t>
+      </w:r>
+      <w:r>
+        <w:rPr>
+          <w:rFonts w:ascii="Arial" w:hAnsi="Arial" w:cs="Arial"/>
+          <w:b/>
+          <w:sz w:val="24"/>
+          <w:szCs w:val="24"/>
+        </w:rPr>
+        <w:t xml:space="preserve"> 1: Results</w:t>
       </w:r>
     </w:p>
     <w:tbl>
@@ -14988,9 +15011,175 @@
     </w:tbl>
     <w:p/>
     <w:p>
+      <w:pPr>
+        <w:rPr>
+          <w:rFonts w:ascii="Arial" w:hAnsi="Arial" w:cs="Arial"/>
+          <w:b/>
+          <w:sz w:val="24"/>
+          <w:szCs w:val="24"/>
+        </w:rPr>
+      </w:pPr>
+    </w:p>
+    <w:p>
+      <w:pPr>
+        <w:rPr>
+          <w:rFonts w:ascii="Arial" w:hAnsi="Arial" w:cs="Arial"/>
+          <w:b/>
+          <w:sz w:val="24"/>
+          <w:szCs w:val="24"/>
+        </w:rPr>
+      </w:pPr>
+    </w:p>
+    <w:p>
+      <w:pPr>
+        <w:rPr>
+          <w:rFonts w:ascii="Arial" w:hAnsi="Arial" w:cs="Arial"/>
+          <w:b/>
+          <w:sz w:val="24"/>
+          <w:szCs w:val="24"/>
+        </w:rPr>
+      </w:pPr>
+    </w:p>
+    <w:p>
+      <w:pPr>
+        <w:rPr>
+          <w:rFonts w:ascii="Arial" w:hAnsi="Arial" w:cs="Arial"/>
+          <w:b/>
+          <w:sz w:val="24"/>
+          <w:szCs w:val="24"/>
+        </w:rPr>
+      </w:pPr>
+    </w:p>
+    <w:p>
+      <w:pPr>
+        <w:rPr>
+          <w:rFonts w:ascii="Arial" w:hAnsi="Arial" w:cs="Arial"/>
+          <w:b/>
+          <w:sz w:val="24"/>
+          <w:szCs w:val="24"/>
+        </w:rPr>
+      </w:pPr>
+    </w:p>
+    <w:p>
+      <w:pPr>
+        <w:rPr>
+          <w:rFonts w:ascii="Arial" w:hAnsi="Arial" w:cs="Arial"/>
+          <w:b/>
+          <w:sz w:val="24"/>
+          <w:szCs w:val="24"/>
+        </w:rPr>
+      </w:pPr>
+    </w:p>
+    <w:p>
+      <w:pPr>
+        <w:rPr>
+          <w:rFonts w:ascii="Arial" w:hAnsi="Arial" w:cs="Arial"/>
+          <w:b/>
+          <w:sz w:val="24"/>
+          <w:szCs w:val="24"/>
+        </w:rPr>
+      </w:pPr>
+    </w:p>
+    <w:p>
+      <w:pPr>
+        <w:rPr>
+          <w:rFonts w:ascii="Arial" w:hAnsi="Arial" w:cs="Arial"/>
+          <w:b/>
+          <w:sz w:val="24"/>
+          <w:szCs w:val="24"/>
+        </w:rPr>
+      </w:pPr>
+    </w:p>
+    <w:p>
+      <w:pPr>
+        <w:rPr>
+          <w:rFonts w:ascii="Arial" w:hAnsi="Arial" w:cs="Arial"/>
+          <w:b/>
+          <w:sz w:val="24"/>
+          <w:szCs w:val="24"/>
+        </w:rPr>
+      </w:pPr>
+    </w:p>
+    <w:p>
+      <w:pPr>
+        <w:rPr>
+          <w:rFonts w:ascii="Arial" w:hAnsi="Arial" w:cs="Arial"/>
+          <w:b/>
+          <w:sz w:val="24"/>
+          <w:szCs w:val="24"/>
+        </w:rPr>
+      </w:pPr>
+    </w:p>
+    <w:p>
+      <w:pPr>
+        <w:rPr>
+          <w:rFonts w:ascii="Arial" w:hAnsi="Arial" w:cs="Arial"/>
+          <w:b/>
+          <w:sz w:val="24"/>
+          <w:szCs w:val="24"/>
+        </w:rPr>
+      </w:pPr>
+    </w:p>
+    <w:p>
+      <w:pPr>
+        <w:rPr>
+          <w:rFonts w:ascii="Arial" w:hAnsi="Arial" w:cs="Arial"/>
+          <w:b/>
+          <w:sz w:val="24"/>
+          <w:szCs w:val="24"/>
+        </w:rPr>
+      </w:pPr>
+    </w:p>
+    <w:p>
+      <w:pPr>
+        <w:rPr>
+          <w:rFonts w:ascii="Arial" w:hAnsi="Arial" w:cs="Arial"/>
+          <w:b/>
+          <w:sz w:val="24"/>
+          <w:szCs w:val="24"/>
+        </w:rPr>
+      </w:pPr>
+    </w:p>
+    <w:p>
+      <w:pPr>
+        <w:rPr>
+          <w:rFonts w:ascii="Arial" w:hAnsi="Arial" w:cs="Arial"/>
+          <w:b/>
+          <w:sz w:val="24"/>
+          <w:szCs w:val="24"/>
+        </w:rPr>
+      </w:pPr>
+    </w:p>
+    <w:p>
+      <w:pPr>
+        <w:rPr>
+          <w:rFonts w:ascii="Arial" w:hAnsi="Arial" w:cs="Arial"/>
+          <w:b/>
+          <w:sz w:val="24"/>
+          <w:szCs w:val="24"/>
+        </w:rPr>
+      </w:pPr>
       <w:r>
-        <w:t>Phase 2: Results</w:t>
+        <w:rPr>
+          <w:rFonts w:ascii="Arial" w:hAnsi="Arial" w:cs="Arial"/>
+          <w:b/>
+          <w:sz w:val="24"/>
+          <w:szCs w:val="24"/>
+        </w:rPr>
+        <w:lastRenderedPageBreak/>
+        <w:t>Task</w:t>
       </w:r>
+      <w:r>
+        <w:rPr>
+          <w:rFonts w:ascii="Arial" w:hAnsi="Arial" w:cs="Arial"/>
+          <w:b/>
+          <w:sz w:val="24"/>
+          <w:szCs w:val="24"/>
+        </w:rPr>
+        <w:t xml:space="preserve"> 2: Results</w:t>
+      </w:r>
+      <w:bookmarkStart w:id="0" w:name="_GoBack"/>
+      <w:bookmarkEnd w:id="0"/>
     </w:p>
     <w:tbl>
       <w:tblPr>
@@ -22808,7 +22997,6 @@
                 <w:rFonts w:ascii="Calibri" w:eastAsia="Times New Roman" w:hAnsi="Calibri" w:cs="Calibri"/>
                 <w:color w:val="000000"/>
               </w:rPr>
-              <w:lastRenderedPageBreak/>
               <w:t>18</w:t>
             </w:r>
           </w:p>
@@ -25776,11 +25964,9 @@
         </w:tc>
       </w:tr>
     </w:tbl>
-    <w:p>
-      <w:bookmarkStart w:id="0" w:name="_GoBack"/>
-      <w:bookmarkEnd w:id="0"/>
-    </w:p>
+    <w:p/>
     <w:sectPr>
+      <w:headerReference w:type="default" r:id="rId6"/>
       <w:pgSz w:w="15840" w:h="12240" w:orient="landscape"/>
       <w:pgMar w:top="1440" w:right="1440" w:bottom="1440" w:left="1440" w:header="720" w:footer="720" w:gutter="0"/>
       <w:cols w:space="720"/>
@@ -25790,8 +25976,81 @@
 </w:document>
 </file>
 
+<file path=word/endnotes.xml><?xml version="1.0" encoding="utf-8"?>
+<w:endnotes xmlns:wpc="http://schemas.microsoft.com/office/word/2010/wordprocessingCanvas" xmlns:mo="http://schemas.microsoft.com/office/mac/office/2008/main" xmlns:mc="http://schemas.openxmlformats.org/markup-compatibility/2006" xmlns:mv="urn:schemas-microsoft-com:mac:vml" xmlns:o="urn:schemas-microsoft-com:office:office" xmlns:r="http://schemas.openxmlformats.org/officeDocument/2006/relationships" xmlns:m="http://schemas.openxmlformats.org/officeDocument/2006/math" xmlns:v="urn:schemas-microsoft-com:vml" xmlns:wp14="http://schemas.microsoft.com/office/word/2010/wordprocessingDrawing" xmlns:wp="http://schemas.openxmlformats.org/drawingml/2006/wordprocessingDrawing" xmlns:w10="urn:schemas-microsoft-com:office:word" xmlns:w="http://schemas.openxmlformats.org/wordprocessingml/2006/main" xmlns:w14="http://schemas.microsoft.com/office/word/2010/wordml" xmlns:w15="http://schemas.microsoft.com/office/word/2012/wordml" xmlns:wpg="http://schemas.microsoft.com/office/word/2010/wordprocessingGroup" xmlns:wpi="http://schemas.microsoft.com/office/word/2010/wordprocessingInk" xmlns:wne="http://schemas.microsoft.com/office/word/2006/wordml" xmlns:wps="http://schemas.microsoft.com/office/word/2010/wordprocessingShape" mc:Ignorable="w14 w15 wp14">
+  <w:endnote w:type="separator" w:id="-1">
+    <w:p>
+      <w:pPr>
+        <w:spacing w:after="0" w:line="240" w:lineRule="auto"/>
+      </w:pPr>
+      <w:r>
+        <w:separator/>
+      </w:r>
+    </w:p>
+  </w:endnote>
+  <w:endnote w:type="continuationSeparator" w:id="0">
+    <w:p>
+      <w:pPr>
+        <w:spacing w:after="0" w:line="240" w:lineRule="auto"/>
+      </w:pPr>
+      <w:r>
+        <w:continuationSeparator/>
+      </w:r>
+    </w:p>
+  </w:endnote>
+</w:endnotes>
+</file>
+
+<file path=word/footnotes.xml><?xml version="1.0" encoding="utf-8"?>
+<w:footnotes xmlns:wpc="http://schemas.microsoft.com/office/word/2010/wordprocessingCanvas" xmlns:mo="http://schemas.microsoft.com/office/mac/office/2008/main" xmlns:mc="http://schemas.openxmlformats.org/markup-compatibility/2006" xmlns:mv="urn:schemas-microsoft-com:mac:vml" xmlns:o="urn:schemas-microsoft-com:office:office" xmlns:r="http://schemas.openxmlformats.org/officeDocument/2006/relationships" xmlns:m="http://schemas.openxmlformats.org/officeDocument/2006/math" xmlns:v="urn:schemas-microsoft-com:vml" xmlns:wp14="http://schemas.microsoft.com/office/word/2010/wordprocessingDrawing" xmlns:wp="http://schemas.openxmlformats.org/drawingml/2006/wordprocessingDrawing" xmlns:w10="urn:schemas-microsoft-com:office:word" xmlns:w="http://schemas.openxmlformats.org/wordprocessingml/2006/main" xmlns:w14="http://schemas.microsoft.com/office/word/2010/wordml" xmlns:w15="http://schemas.microsoft.com/office/word/2012/wordml" xmlns:wpg="http://schemas.microsoft.com/office/word/2010/wordprocessingGroup" xmlns:wpi="http://schemas.microsoft.com/office/word/2010/wordprocessingInk" xmlns:wne="http://schemas.microsoft.com/office/word/2006/wordml" xmlns:wps="http://schemas.microsoft.com/office/word/2010/wordprocessingShape" mc:Ignorable="w14 w15 wp14">
+  <w:footnote w:type="separator" w:id="-1">
+    <w:p>
+      <w:pPr>
+        <w:spacing w:after="0" w:line="240" w:lineRule="auto"/>
+      </w:pPr>
+      <w:r>
+        <w:separator/>
+      </w:r>
+    </w:p>
+  </w:footnote>
+  <w:footnote w:type="continuationSeparator" w:id="0">
+    <w:p>
+      <w:pPr>
+        <w:spacing w:after="0" w:line="240" w:lineRule="auto"/>
+      </w:pPr>
+      <w:r>
+        <w:continuationSeparator/>
+      </w:r>
+    </w:p>
+  </w:footnote>
+</w:footnotes>
+</file>
+
+<file path=word/header1.xml><?xml version="1.0" encoding="utf-8"?>
+<w:hdr xmlns:wpc="http://schemas.microsoft.com/office/word/2010/wordprocessingCanvas" xmlns:mo="http://schemas.microsoft.com/office/mac/office/2008/main" xmlns:mc="http://schemas.openxmlformats.org/markup-compatibility/2006" xmlns:mv="urn:schemas-microsoft-com:mac:vml" xmlns:o="urn:schemas-microsoft-com:office:office" xmlns:r="http://schemas.openxmlformats.org/officeDocument/2006/relationships" xmlns:m="http://schemas.openxmlformats.org/officeDocument/2006/math" xmlns:v="urn:schemas-microsoft-com:vml" xmlns:wp14="http://schemas.microsoft.com/office/word/2010/wordprocessingDrawing" xmlns:wp="http://schemas.openxmlformats.org/drawingml/2006/wordprocessingDrawing" xmlns:w10="urn:schemas-microsoft-com:office:word" xmlns:w="http://schemas.openxmlformats.org/wordprocessingml/2006/main" xmlns:w14="http://schemas.microsoft.com/office/word/2010/wordml" xmlns:w15="http://schemas.microsoft.com/office/word/2012/wordml" xmlns:wpg="http://schemas.microsoft.com/office/word/2010/wordprocessingGroup" xmlns:wpi="http://schemas.microsoft.com/office/word/2010/wordprocessingInk" xmlns:wne="http://schemas.microsoft.com/office/word/2006/wordml" xmlns:wps="http://schemas.microsoft.com/office/word/2010/wordprocessingShape" mc:Ignorable="w14 w15 wp14">
+  <w:p>
+    <w:pPr>
+      <w:pStyle w:val="Header"/>
+      <w:rPr>
+        <w:rFonts w:ascii="Arial" w:hAnsi="Arial" w:cs="Arial"/>
+        <w:sz w:val="24"/>
+        <w:szCs w:val="24"/>
+      </w:rPr>
+    </w:pPr>
+    <w:r>
+      <w:rPr>
+        <w:rFonts w:ascii="Arial" w:hAnsi="Arial" w:cs="Arial"/>
+        <w:sz w:val="24"/>
+        <w:szCs w:val="24"/>
+      </w:rPr>
+      <w:t>Date:11/28/17</w:t>
+    </w:r>
+  </w:p>
+</w:hdr>
+</file>
+
 <file path=word/styles.xml><?xml version="1.0" encoding="utf-8"?>
-<w:styles xmlns:mc="http://schemas.openxmlformats.org/markup-compatibility/2006" xmlns:r="http://schemas.openxmlformats.org/officeDocument/2006/relationships" xmlns:w="http://schemas.openxmlformats.org/wordprocessingml/2006/main" xmlns:w14="http://schemas.microsoft.com/office/word/2010/wordml" xmlns:w15="http://schemas.microsoft.com/office/word/2012/wordml" xmlns:w16cid="http://schemas.microsoft.com/office/word/2016/wordml/cid" xmlns:w16se="http://schemas.microsoft.com/office/word/2015/wordml/symex" mc:Ignorable="w14 w15 w16se w16cid">
+<w:styles xmlns:mc="http://schemas.openxmlformats.org/markup-compatibility/2006" xmlns:r="http://schemas.openxmlformats.org/officeDocument/2006/relationships" xmlns:w="http://schemas.openxmlformats.org/wordprocessingml/2006/main" xmlns:w14="http://schemas.microsoft.com/office/word/2010/wordml" xmlns:w15="http://schemas.microsoft.com/office/word/2012/wordml" mc:Ignorable="w14 w15">
   <w:docDefaults>
     <w:rPrDefault>
       <w:rPr>
@@ -25807,7 +26066,7 @@
       </w:pPr>
     </w:pPrDefault>
   </w:docDefaults>
-  <w:latentStyles w:defLockedState="0" w:defUIPriority="99" w:defSemiHidden="0" w:defUnhideWhenUsed="0" w:defQFormat="0" w:count="375">
+  <w:latentStyles w:defLockedState="0" w:defUIPriority="99" w:defSemiHidden="0" w:defUnhideWhenUsed="0" w:defQFormat="0" w:count="382">
     <w:lsdException w:name="Normal" w:uiPriority="0" w:qFormat="1"/>
     <w:lsdException w:name="heading 1" w:uiPriority="9" w:qFormat="1"/>
     <w:lsdException w:name="heading 2" w:semiHidden="1" w:uiPriority="9" w:unhideWhenUsed="1" w:qFormat="1"/>
@@ -26181,8 +26440,6 @@
     <w:lsdException w:name="List Table 7 Colorful Accent 6" w:uiPriority="52"/>
     <w:lsdException w:name="Mention" w:semiHidden="1" w:unhideWhenUsed="1"/>
     <w:lsdException w:name="Smart Hyperlink" w:semiHidden="1" w:unhideWhenUsed="1"/>
-    <w:lsdException w:name="Hashtag" w:semiHidden="1" w:unhideWhenUsed="1"/>
-    <w:lsdException w:name="Unresolved Mention" w:semiHidden="1" w:unhideWhenUsed="1"/>
   </w:latentStyles>
   <w:style w:type="paragraph" w:default="1" w:styleId="Normal">
     <w:name w:val="Normal"/>
@@ -26214,6 +26471,50 @@
     <w:uiPriority w:val="99"/>
     <w:semiHidden/>
     <w:unhideWhenUsed/>
+  </w:style>
+  <w:style w:type="paragraph" w:styleId="Header">
+    <w:name w:val="header"/>
+    <w:basedOn w:val="Normal"/>
+    <w:link w:val="HeaderChar"/>
+    <w:uiPriority w:val="99"/>
+    <w:unhideWhenUsed/>
+    <w:rsid w:val="007842AB"/>
+    <w:pPr>
+      <w:tabs>
+        <w:tab w:val="center" w:pos="4680"/>
+        <w:tab w:val="right" w:pos="9360"/>
+      </w:tabs>
+      <w:spacing w:after="0" w:line="240" w:lineRule="auto"/>
+    </w:pPr>
+  </w:style>
+  <w:style w:type="character" w:customStyle="1" w:styleId="HeaderChar">
+    <w:name w:val="Header Char"/>
+    <w:basedOn w:val="DefaultParagraphFont"/>
+    <w:link w:val="Header"/>
+    <w:uiPriority w:val="99"/>
+    <w:rsid w:val="007842AB"/>
+  </w:style>
+  <w:style w:type="paragraph" w:styleId="Footer">
+    <w:name w:val="footer"/>
+    <w:basedOn w:val="Normal"/>
+    <w:link w:val="FooterChar"/>
+    <w:uiPriority w:val="99"/>
+    <w:unhideWhenUsed/>
+    <w:rsid w:val="007842AB"/>
+    <w:pPr>
+      <w:tabs>
+        <w:tab w:val="center" w:pos="4680"/>
+        <w:tab w:val="right" w:pos="9360"/>
+      </w:tabs>
+      <w:spacing w:after="0" w:line="240" w:lineRule="auto"/>
+    </w:pPr>
+  </w:style>
+  <w:style w:type="character" w:customStyle="1" w:styleId="FooterChar">
+    <w:name w:val="Footer Char"/>
+    <w:basedOn w:val="DefaultParagraphFont"/>
+    <w:link w:val="Footer"/>
+    <w:uiPriority w:val="99"/>
+    <w:rsid w:val="007842AB"/>
   </w:style>
 </w:styles>
 </file>

</xml_diff>